<commit_message>
add file 3 december 2023
</commit_message>
<xml_diff>
--- a/GRAMMAR/Lesson 4 - Passive Voice.docx
+++ b/GRAMMAR/Lesson 4 - Passive Voice.docx
@@ -1,6 +1,6 @@
 
 <file path=word/document.xml><?xml version="1.0" encoding="utf-8"?>
-<w:document xmlns:wpc="http://schemas.microsoft.com/office/word/2010/wordprocessingCanvas" xmlns:cx="http://schemas.microsoft.com/office/drawing/2014/chartex" xmlns:mc="http://schemas.openxmlformats.org/markup-compatibility/2006" xmlns:o="urn:schemas-microsoft-com:office:office" xmlns:r="http://schemas.openxmlformats.org/officeDocument/2006/relationships" xmlns:m="http://schemas.openxmlformats.org/officeDocument/2006/math" xmlns:v="urn:schemas-microsoft-com:vml" xmlns:wp14="http://schemas.microsoft.com/office/word/2010/wordprocessingDrawing" xmlns:wp="http://schemas.openxmlformats.org/drawingml/2006/wordprocessingDrawing" xmlns:w10="urn:schemas-microsoft-com:office:word" xmlns:w="http://schemas.openxmlformats.org/wordprocessingml/2006/main" xmlns:w14="http://schemas.microsoft.com/office/word/2010/wordml" xmlns:w15="http://schemas.microsoft.com/office/word/2012/wordml" xmlns:w16se="http://schemas.microsoft.com/office/word/2015/wordml/symex" xmlns:wpg="http://schemas.microsoft.com/office/word/2010/wordprocessingGroup" xmlns:wpi="http://schemas.microsoft.com/office/word/2010/wordprocessingInk" xmlns:wne="http://schemas.microsoft.com/office/word/2006/wordml" xmlns:wps="http://schemas.microsoft.com/office/word/2010/wordprocessingShape" mc:Ignorable="w14 w15 w16se wp14">
+<w:document xmlns:wpc="http://schemas.microsoft.com/office/word/2010/wordprocessingCanvas" xmlns:cx="http://schemas.microsoft.com/office/drawing/2014/chartex" xmlns:cx1="http://schemas.microsoft.com/office/drawing/2015/9/8/chartex" xmlns:mc="http://schemas.openxmlformats.org/markup-compatibility/2006" xmlns:o="urn:schemas-microsoft-com:office:office" xmlns:r="http://schemas.openxmlformats.org/officeDocument/2006/relationships" xmlns:m="http://schemas.openxmlformats.org/officeDocument/2006/math" xmlns:v="urn:schemas-microsoft-com:vml" xmlns:wp14="http://schemas.microsoft.com/office/word/2010/wordprocessingDrawing" xmlns:wp="http://schemas.openxmlformats.org/drawingml/2006/wordprocessingDrawing" xmlns:w10="urn:schemas-microsoft-com:office:word" xmlns:w="http://schemas.openxmlformats.org/wordprocessingml/2006/main" xmlns:w14="http://schemas.microsoft.com/office/word/2010/wordml" xmlns:w15="http://schemas.microsoft.com/office/word/2012/wordml" xmlns:w16se="http://schemas.microsoft.com/office/word/2015/wordml/symex" xmlns:wpg="http://schemas.microsoft.com/office/word/2010/wordprocessingGroup" xmlns:wpi="http://schemas.microsoft.com/office/word/2010/wordprocessingInk" xmlns:wne="http://schemas.microsoft.com/office/word/2006/wordml" xmlns:wps="http://schemas.microsoft.com/office/word/2010/wordprocessingShape" mc:Ignorable="w14 w15 w16se wp14">
   <w:body>
     <w:p>
       <w:pPr>
@@ -14,8 +14,6 @@
           <w:szCs w:val="26"/>
         </w:rPr>
       </w:pPr>
-      <w:bookmarkStart w:id="0" w:name="_GoBack"/>
-      <w:bookmarkEnd w:id="0"/>
       <w:r>
         <w:rPr>
           <w:rFonts w:ascii="Verdana" w:hAnsi="Verdana"/>
@@ -584,27 +582,7 @@
                 <w:sz w:val="24"/>
                 <w:szCs w:val="24"/>
               </w:rPr>
-              <w:t>(</w:t>
-            </w:r>
-            <w:proofErr w:type="spellStart"/>
-            <w:r>
-              <w:rPr>
-                <w:rFonts w:ascii="Verdana" w:hAnsi="Verdana"/>
-                <w:b/>
-                <w:sz w:val="24"/>
-                <w:szCs w:val="24"/>
-              </w:rPr>
-              <w:t>ing</w:t>
-            </w:r>
-            <w:proofErr w:type="spellEnd"/>
-            <w:r>
-              <w:rPr>
-                <w:rFonts w:ascii="Verdana" w:hAnsi="Verdana"/>
-                <w:b/>
-                <w:sz w:val="24"/>
-                <w:szCs w:val="24"/>
-              </w:rPr>
-              <w:t>) + object</w:t>
+              <w:t>(ing) + object</w:t>
             </w:r>
           </w:p>
           <w:p>
@@ -927,19 +905,8 @@
                 <w:sz w:val="24"/>
                 <w:szCs w:val="24"/>
               </w:rPr>
-              <w:t xml:space="preserve">2 + </w:t>
-            </w:r>
-            <w:proofErr w:type="spellStart"/>
-            <w:r>
-              <w:rPr>
-                <w:rFonts w:ascii="Verdana" w:hAnsi="Verdana"/>
-                <w:b/>
-                <w:sz w:val="24"/>
-                <w:szCs w:val="24"/>
-              </w:rPr>
-              <w:t>obj</w:t>
-            </w:r>
-            <w:proofErr w:type="spellEnd"/>
+              <w:t>2 + obj</w:t>
+            </w:r>
           </w:p>
           <w:p>
             <w:pPr>
@@ -1184,39 +1151,8 @@
                 <w:sz w:val="24"/>
                 <w:szCs w:val="24"/>
               </w:rPr>
-              <w:t>S + was/were + V(</w:t>
-            </w:r>
-            <w:proofErr w:type="spellStart"/>
-            <w:r>
-              <w:rPr>
-                <w:rFonts w:ascii="Verdana" w:hAnsi="Verdana"/>
-                <w:b/>
-                <w:sz w:val="24"/>
-                <w:szCs w:val="24"/>
-              </w:rPr>
-              <w:t>ing</w:t>
-            </w:r>
-            <w:proofErr w:type="spellEnd"/>
-            <w:r>
-              <w:rPr>
-                <w:rFonts w:ascii="Verdana" w:hAnsi="Verdana"/>
-                <w:b/>
-                <w:sz w:val="24"/>
-                <w:szCs w:val="24"/>
-              </w:rPr>
-              <w:t xml:space="preserve">) + </w:t>
-            </w:r>
-            <w:proofErr w:type="spellStart"/>
-            <w:r>
-              <w:rPr>
-                <w:rFonts w:ascii="Verdana" w:hAnsi="Verdana"/>
-                <w:b/>
-                <w:sz w:val="24"/>
-                <w:szCs w:val="24"/>
-              </w:rPr>
-              <w:t>obj</w:t>
-            </w:r>
-            <w:proofErr w:type="spellEnd"/>
+              <w:t>S + was/were + V(ing) + obj</w:t>
+            </w:r>
           </w:p>
           <w:p>
             <w:pPr>
@@ -1455,19 +1391,8 @@
                 <w:sz w:val="24"/>
                 <w:szCs w:val="24"/>
               </w:rPr>
-              <w:t xml:space="preserve">3 + </w:t>
-            </w:r>
-            <w:proofErr w:type="spellStart"/>
-            <w:r>
-              <w:rPr>
-                <w:rFonts w:ascii="Verdana" w:hAnsi="Verdana"/>
-                <w:b/>
-                <w:sz w:val="24"/>
-                <w:szCs w:val="24"/>
-              </w:rPr>
-              <w:t>obj</w:t>
-            </w:r>
-            <w:proofErr w:type="spellEnd"/>
+              <w:t>3 + obj</w:t>
+            </w:r>
           </w:p>
           <w:p>
             <w:pPr>
@@ -1706,19 +1631,8 @@
                 <w:sz w:val="24"/>
                 <w:szCs w:val="24"/>
               </w:rPr>
-              <w:t xml:space="preserve">3 + </w:t>
-            </w:r>
-            <w:proofErr w:type="spellStart"/>
-            <w:r>
-              <w:rPr>
-                <w:rFonts w:ascii="Verdana" w:hAnsi="Verdana"/>
-                <w:b/>
-                <w:sz w:val="24"/>
-                <w:szCs w:val="24"/>
-              </w:rPr>
-              <w:t>obj</w:t>
-            </w:r>
-            <w:proofErr w:type="spellEnd"/>
+              <w:t>3 + obj</w:t>
+            </w:r>
           </w:p>
           <w:p>
             <w:pPr>
@@ -1985,19 +1899,8 @@
                 <w:sz w:val="24"/>
                 <w:szCs w:val="24"/>
               </w:rPr>
-              <w:t xml:space="preserve"> + </w:t>
-            </w:r>
-            <w:proofErr w:type="spellStart"/>
-            <w:r>
-              <w:rPr>
-                <w:rFonts w:ascii="Verdana" w:hAnsi="Verdana"/>
-                <w:b/>
-                <w:sz w:val="24"/>
-                <w:szCs w:val="24"/>
-              </w:rPr>
-              <w:t>obj</w:t>
-            </w:r>
-            <w:proofErr w:type="spellEnd"/>
+              <w:t xml:space="preserve"> + obj</w:t>
+            </w:r>
           </w:p>
           <w:p>
             <w:pPr>
@@ -2227,19 +2130,8 @@
                 <w:sz w:val="24"/>
                 <w:szCs w:val="24"/>
               </w:rPr>
-              <w:t xml:space="preserve">S + am/is/are + going to + V (base form) + </w:t>
-            </w:r>
-            <w:proofErr w:type="spellStart"/>
-            <w:r>
-              <w:rPr>
-                <w:rFonts w:ascii="Verdana" w:hAnsi="Verdana"/>
-                <w:b/>
-                <w:sz w:val="24"/>
-                <w:szCs w:val="24"/>
-              </w:rPr>
-              <w:t>obj</w:t>
-            </w:r>
-            <w:proofErr w:type="spellEnd"/>
+              <w:t>S + am/is/are + going to + V (base form) + obj</w:t>
+            </w:r>
           </w:p>
           <w:p>
             <w:pPr>
@@ -3193,6 +3085,7 @@
           <w:sz w:val="24"/>
           <w:szCs w:val="24"/>
         </w:rPr>
+        <w:lastRenderedPageBreak/>
         <w:t>Exercise practice</w:t>
       </w:r>
     </w:p>
@@ -3269,20 +3162,24 @@
           <w:tab w:val="left" w:leader="underscore" w:pos="13770"/>
         </w:tabs>
         <w:spacing w:after="0" w:line="276" w:lineRule="auto"/>
-        <w:ind w:left="1080"/>
-        <w:rPr>
-          <w:rFonts w:ascii="Verdana" w:hAnsi="Verdana"/>
-          <w:sz w:val="24"/>
-          <w:szCs w:val="24"/>
-        </w:rPr>
-      </w:pPr>
-      <w:r>
-        <w:rPr>
-          <w:rFonts w:ascii="Verdana" w:hAnsi="Verdana"/>
-          <w:sz w:val="24"/>
-          <w:szCs w:val="24"/>
-        </w:rPr>
-        <w:tab/>
+        <w:ind w:left="1170"/>
+        <w:rPr>
+          <w:rFonts w:ascii="Verdana" w:hAnsi="Verdana"/>
+          <w:b/>
+          <w:bCs/>
+          <w:sz w:val="24"/>
+          <w:szCs w:val="24"/>
+        </w:rPr>
+      </w:pPr>
+      <w:r>
+        <w:rPr>
+          <w:rFonts w:ascii="Verdana" w:hAnsi="Verdana"/>
+          <w:b/>
+          <w:bCs/>
+          <w:sz w:val="24"/>
+          <w:szCs w:val="24"/>
+        </w:rPr>
+        <w:t>New things is invent by People all the time.</w:t>
       </w:r>
     </w:p>
     <w:p>
@@ -3312,23 +3209,25 @@
     <w:p>
       <w:pPr>
         <w:pStyle w:val="ListParagraph"/>
-        <w:tabs>
-          <w:tab w:val="left" w:leader="underscore" w:pos="13770"/>
-        </w:tabs>
-        <w:ind w:left="1080"/>
-        <w:rPr>
-          <w:rFonts w:ascii="Verdana" w:hAnsi="Verdana"/>
-          <w:sz w:val="24"/>
-          <w:szCs w:val="24"/>
-        </w:rPr>
-      </w:pPr>
-      <w:r>
-        <w:rPr>
-          <w:rFonts w:ascii="Verdana" w:hAnsi="Verdana"/>
-          <w:sz w:val="24"/>
-          <w:szCs w:val="24"/>
-        </w:rPr>
-        <w:tab/>
+        <w:spacing w:after="0" w:line="276" w:lineRule="auto"/>
+        <w:ind w:left="1170"/>
+        <w:rPr>
+          <w:rFonts w:ascii="Verdana" w:hAnsi="Verdana"/>
+          <w:b/>
+          <w:bCs/>
+          <w:sz w:val="24"/>
+          <w:szCs w:val="24"/>
+        </w:rPr>
+      </w:pPr>
+      <w:r>
+        <w:rPr>
+          <w:rFonts w:ascii="Verdana" w:hAnsi="Verdana"/>
+          <w:b/>
+          <w:bCs/>
+          <w:sz w:val="24"/>
+          <w:szCs w:val="24"/>
+        </w:rPr>
+        <w:t>Does uniforms is worn by her in school?</w:t>
       </w:r>
     </w:p>
     <w:p>
@@ -3358,23 +3257,25 @@
     <w:p>
       <w:pPr>
         <w:pStyle w:val="ListParagraph"/>
-        <w:tabs>
-          <w:tab w:val="left" w:leader="underscore" w:pos="13770"/>
-        </w:tabs>
-        <w:ind w:left="1080"/>
-        <w:rPr>
-          <w:rFonts w:ascii="Verdana" w:hAnsi="Verdana"/>
-          <w:sz w:val="24"/>
-          <w:szCs w:val="24"/>
-        </w:rPr>
-      </w:pPr>
-      <w:r>
-        <w:rPr>
-          <w:rFonts w:ascii="Verdana" w:hAnsi="Verdana"/>
-          <w:sz w:val="24"/>
-          <w:szCs w:val="24"/>
-        </w:rPr>
-        <w:tab/>
+        <w:spacing w:after="0" w:line="276" w:lineRule="auto"/>
+        <w:ind w:left="1170"/>
+        <w:rPr>
+          <w:rFonts w:ascii="Verdana" w:hAnsi="Verdana"/>
+          <w:b/>
+          <w:bCs/>
+          <w:sz w:val="24"/>
+          <w:szCs w:val="24"/>
+        </w:rPr>
+      </w:pPr>
+      <w:r>
+        <w:rPr>
+          <w:rFonts w:ascii="Verdana" w:hAnsi="Verdana"/>
+          <w:b/>
+          <w:bCs/>
+          <w:sz w:val="24"/>
+          <w:szCs w:val="24"/>
+        </w:rPr>
+        <w:t>His money is being kept in a safe place.</w:t>
       </w:r>
     </w:p>
     <w:p>
@@ -3407,20 +3308,44 @@
         <w:tabs>
           <w:tab w:val="left" w:leader="underscore" w:pos="13770"/>
         </w:tabs>
-        <w:ind w:left="1080"/>
-        <w:rPr>
-          <w:rFonts w:ascii="Verdana" w:hAnsi="Verdana"/>
-          <w:sz w:val="24"/>
-          <w:szCs w:val="24"/>
-        </w:rPr>
-      </w:pPr>
-      <w:r>
-        <w:rPr>
-          <w:rFonts w:ascii="Verdana" w:hAnsi="Verdana"/>
-          <w:sz w:val="24"/>
-          <w:szCs w:val="24"/>
-        </w:rPr>
-        <w:tab/>
+        <w:ind w:left="1170"/>
+        <w:rPr>
+          <w:rFonts w:ascii="Verdana" w:hAnsi="Verdana"/>
+          <w:b/>
+          <w:bCs/>
+          <w:sz w:val="24"/>
+          <w:szCs w:val="24"/>
+        </w:rPr>
+      </w:pPr>
+      <w:r>
+        <w:rPr>
+          <w:rFonts w:ascii="Verdana" w:hAnsi="Verdana"/>
+          <w:b/>
+          <w:bCs/>
+          <w:sz w:val="24"/>
+          <w:szCs w:val="24"/>
+        </w:rPr>
+        <w:t xml:space="preserve">Is Clothes being </w:t>
+      </w:r>
+      <w:r>
+        <w:rPr>
+          <w:rFonts w:ascii="Verdana" w:hAnsi="Verdana"/>
+          <w:b/>
+          <w:bCs/>
+          <w:sz w:val="24"/>
+          <w:szCs w:val="24"/>
+        </w:rPr>
+        <w:t xml:space="preserve">bought </w:t>
+      </w:r>
+      <w:r>
+        <w:rPr>
+          <w:rFonts w:ascii="Verdana" w:hAnsi="Verdana"/>
+          <w:b/>
+          <w:bCs/>
+          <w:sz w:val="24"/>
+          <w:szCs w:val="24"/>
+        </w:rPr>
+        <w:t>by her?</w:t>
       </w:r>
     </w:p>
     <w:p>
@@ -3450,23 +3375,45 @@
     <w:p>
       <w:pPr>
         <w:pStyle w:val="ListParagraph"/>
-        <w:tabs>
-          <w:tab w:val="left" w:leader="underscore" w:pos="13770"/>
-        </w:tabs>
-        <w:ind w:left="1080"/>
-        <w:rPr>
-          <w:rFonts w:ascii="Verdana" w:hAnsi="Verdana"/>
-          <w:sz w:val="24"/>
-          <w:szCs w:val="24"/>
-        </w:rPr>
-      </w:pPr>
-      <w:r>
-        <w:rPr>
-          <w:rFonts w:ascii="Verdana" w:hAnsi="Verdana"/>
-          <w:sz w:val="24"/>
-          <w:szCs w:val="24"/>
-        </w:rPr>
-        <w:tab/>
+        <w:spacing w:after="0" w:line="276" w:lineRule="auto"/>
+        <w:ind w:left="1170"/>
+        <w:rPr>
+          <w:rFonts w:ascii="Verdana" w:hAnsi="Verdana"/>
+          <w:b/>
+          <w:bCs/>
+          <w:sz w:val="24"/>
+          <w:szCs w:val="24"/>
+        </w:rPr>
+      </w:pPr>
+      <w:r>
+        <w:rPr>
+          <w:rFonts w:ascii="Verdana" w:hAnsi="Verdana"/>
+          <w:b/>
+          <w:bCs/>
+          <w:sz w:val="24"/>
+          <w:szCs w:val="24"/>
+        </w:rPr>
+        <w:t xml:space="preserve">The shops weren’t closed </w:t>
+      </w:r>
+      <w:r>
+        <w:rPr>
+          <w:rFonts w:ascii="Verdana" w:hAnsi="Verdana"/>
+          <w:b/>
+          <w:bCs/>
+          <w:sz w:val="24"/>
+          <w:szCs w:val="24"/>
+        </w:rPr>
+        <w:t xml:space="preserve">by their </w:t>
+      </w:r>
+      <w:r>
+        <w:rPr>
+          <w:rFonts w:ascii="Verdana" w:hAnsi="Verdana"/>
+          <w:b/>
+          <w:bCs/>
+          <w:sz w:val="24"/>
+          <w:szCs w:val="24"/>
+        </w:rPr>
+        <w:t>on Saturday.</w:t>
       </w:r>
     </w:p>
     <w:p>
@@ -3505,23 +3452,25 @@
     <w:p>
       <w:pPr>
         <w:pStyle w:val="ListParagraph"/>
-        <w:tabs>
-          <w:tab w:val="left" w:leader="underscore" w:pos="13770"/>
-        </w:tabs>
-        <w:ind w:left="1080"/>
-        <w:rPr>
-          <w:rFonts w:ascii="Verdana" w:hAnsi="Verdana"/>
-          <w:sz w:val="24"/>
-          <w:szCs w:val="24"/>
-        </w:rPr>
-      </w:pPr>
-      <w:r>
-        <w:rPr>
-          <w:rFonts w:ascii="Verdana" w:hAnsi="Verdana"/>
-          <w:sz w:val="24"/>
-          <w:szCs w:val="24"/>
-        </w:rPr>
-        <w:tab/>
+        <w:spacing w:after="0" w:line="276" w:lineRule="auto"/>
+        <w:ind w:left="1170"/>
+        <w:rPr>
+          <w:rFonts w:ascii="Verdana" w:hAnsi="Verdana"/>
+          <w:b/>
+          <w:bCs/>
+          <w:sz w:val="24"/>
+          <w:szCs w:val="24"/>
+        </w:rPr>
+      </w:pPr>
+      <w:r>
+        <w:rPr>
+          <w:rFonts w:ascii="Verdana" w:hAnsi="Verdana"/>
+          <w:b/>
+          <w:bCs/>
+          <w:sz w:val="24"/>
+          <w:szCs w:val="24"/>
+        </w:rPr>
+        <w:t>Was notice you by her?</w:t>
       </w:r>
     </w:p>
     <w:p>
@@ -3547,27 +3496,31 @@
         </w:rPr>
         <w:t>They were playing the piano.</w:t>
       </w:r>
-    </w:p>
-    <w:p>
-      <w:pPr>
-        <w:pStyle w:val="ListParagraph"/>
-        <w:tabs>
-          <w:tab w:val="left" w:leader="underscore" w:pos="13770"/>
-        </w:tabs>
-        <w:ind w:left="1080"/>
-        <w:rPr>
-          <w:rFonts w:ascii="Verdana" w:hAnsi="Verdana"/>
-          <w:sz w:val="24"/>
-          <w:szCs w:val="24"/>
-        </w:rPr>
-      </w:pPr>
-      <w:r>
-        <w:rPr>
-          <w:rFonts w:ascii="Verdana" w:hAnsi="Verdana"/>
-          <w:sz w:val="24"/>
-          <w:szCs w:val="24"/>
-        </w:rPr>
-        <w:tab/>
+      <w:bookmarkStart w:id="0" w:name="_GoBack"/>
+      <w:bookmarkEnd w:id="0"/>
+    </w:p>
+    <w:p>
+      <w:pPr>
+        <w:pStyle w:val="ListParagraph"/>
+        <w:spacing w:after="0" w:line="276" w:lineRule="auto"/>
+        <w:ind w:left="1170"/>
+        <w:rPr>
+          <w:rFonts w:ascii="Verdana" w:hAnsi="Verdana"/>
+          <w:b/>
+          <w:bCs/>
+          <w:sz w:val="24"/>
+          <w:szCs w:val="24"/>
+        </w:rPr>
+      </w:pPr>
+      <w:r>
+        <w:rPr>
+          <w:rFonts w:ascii="Verdana" w:hAnsi="Verdana"/>
+          <w:b/>
+          <w:bCs/>
+          <w:sz w:val="24"/>
+          <w:szCs w:val="24"/>
+        </w:rPr>
+        <w:t>The piano was being played by their.</w:t>
       </w:r>
     </w:p>
     <w:p>
@@ -3600,20 +3553,24 @@
         <w:tabs>
           <w:tab w:val="left" w:leader="underscore" w:pos="13770"/>
         </w:tabs>
-        <w:ind w:left="1080"/>
-        <w:rPr>
-          <w:rFonts w:ascii="Verdana" w:hAnsi="Verdana"/>
-          <w:sz w:val="24"/>
-          <w:szCs w:val="24"/>
-        </w:rPr>
-      </w:pPr>
-      <w:r>
-        <w:rPr>
-          <w:rFonts w:ascii="Verdana" w:hAnsi="Verdana"/>
-          <w:sz w:val="24"/>
-          <w:szCs w:val="24"/>
-        </w:rPr>
-        <w:tab/>
+        <w:ind w:left="1170"/>
+        <w:rPr>
+          <w:rFonts w:ascii="Verdana" w:hAnsi="Verdana"/>
+          <w:b/>
+          <w:bCs/>
+          <w:sz w:val="24"/>
+          <w:szCs w:val="24"/>
+        </w:rPr>
+      </w:pPr>
+      <w:r>
+        <w:rPr>
+          <w:rFonts w:ascii="Verdana" w:hAnsi="Verdana"/>
+          <w:b/>
+          <w:bCs/>
+          <w:sz w:val="24"/>
+          <w:szCs w:val="24"/>
+        </w:rPr>
+        <w:t>Were you being looked by him?</w:t>
       </w:r>
     </w:p>
     <w:p>
@@ -4478,6 +4435,7 @@
           <w:sz w:val="24"/>
           <w:szCs w:val="24"/>
         </w:rPr>
+        <w:lastRenderedPageBreak/>
         <w:tab/>
       </w:r>
     </w:p>
@@ -5283,17 +5241,7 @@
           <w:szCs w:val="24"/>
           <w:u w:val="single"/>
         </w:rPr>
-        <w:t xml:space="preserve">                    </w:t>
-      </w:r>
-      <w:proofErr w:type="gramStart"/>
-      <w:r>
-        <w:rPr>
-          <w:rFonts w:ascii="Verdana" w:hAnsi="Verdana"/>
-          <w:sz w:val="24"/>
-          <w:szCs w:val="24"/>
-          <w:u w:val="single"/>
-        </w:rPr>
-        <w:t xml:space="preserve">  </w:t>
+        <w:t xml:space="preserve">                      </w:t>
       </w:r>
       <w:r>
         <w:rPr>
@@ -5303,7 +5251,6 @@
         </w:rPr>
         <w:t>?</w:t>
       </w:r>
-      <w:proofErr w:type="gramEnd"/>
     </w:p>
     <w:p>
       <w:pPr>
@@ -5325,6 +5272,7 @@
           <w:sz w:val="24"/>
           <w:szCs w:val="24"/>
         </w:rPr>
+        <w:lastRenderedPageBreak/>
         <w:t>A.</w:t>
       </w:r>
       <w:r>
@@ -5408,7 +5356,6 @@
         <w:tab/>
         <w:t xml:space="preserve">A. </w:t>
       </w:r>
-      <w:proofErr w:type="spellStart"/>
       <w:r>
         <w:rPr>
           <w:rFonts w:ascii="Verdana" w:hAnsi="Verdana"/>
@@ -5417,7 +5364,6 @@
         </w:rPr>
         <w:t>were</w:t>
       </w:r>
-      <w:proofErr w:type="spellEnd"/>
       <w:r>
         <w:rPr>
           <w:rFonts w:ascii="Verdana" w:hAnsi="Verdana"/>
@@ -5435,7 +5381,6 @@
         <w:tab/>
         <w:t xml:space="preserve">B. </w:t>
       </w:r>
-      <w:proofErr w:type="spellStart"/>
       <w:r>
         <w:rPr>
           <w:rFonts w:ascii="Verdana" w:hAnsi="Verdana"/>
@@ -5444,7 +5389,6 @@
         </w:rPr>
         <w:t>were</w:t>
       </w:r>
-      <w:proofErr w:type="spellEnd"/>
       <w:r>
         <w:rPr>
           <w:rFonts w:ascii="Verdana" w:hAnsi="Verdana"/>
@@ -6124,33 +6068,15 @@
           <w:sz w:val="24"/>
           <w:szCs w:val="24"/>
         </w:rPr>
-        <w:t xml:space="preserve"> </w:t>
-      </w:r>
-      <w:proofErr w:type="spellStart"/>
-      <w:r>
-        <w:rPr>
-          <w:rFonts w:ascii="Verdana" w:hAnsi="Verdana"/>
-          <w:sz w:val="24"/>
-          <w:szCs w:val="24"/>
-        </w:rPr>
-        <w:t>Sinsisamut</w:t>
-      </w:r>
-      <w:r>
-        <w:rPr>
-          <w:rFonts w:ascii="Verdana" w:hAnsi="Verdana"/>
-          <w:sz w:val="24"/>
-          <w:szCs w:val="24"/>
-        </w:rPr>
-        <w:t>’s</w:t>
-      </w:r>
-      <w:proofErr w:type="spellEnd"/>
-      <w:r>
-        <w:rPr>
-          <w:rFonts w:ascii="Verdana" w:hAnsi="Verdana"/>
-          <w:sz w:val="24"/>
-          <w:szCs w:val="24"/>
-        </w:rPr>
-        <w:t xml:space="preserve"> songs?</w:t>
+        <w:t xml:space="preserve"> Sinsisamut</w:t>
+      </w:r>
+      <w:r>
+        <w:rPr>
+          <w:rFonts w:ascii="Verdana" w:hAnsi="Verdana"/>
+          <w:sz w:val="24"/>
+          <w:szCs w:val="24"/>
+        </w:rPr>
+        <w:t>’s songs?</w:t>
       </w:r>
     </w:p>
     <w:p>
@@ -6336,7 +6262,7 @@
 </file>
 
 <file path=word/endnotes.xml><?xml version="1.0" encoding="utf-8"?>
-<w:endnotes xmlns:wpc="http://schemas.microsoft.com/office/word/2010/wordprocessingCanvas" xmlns:cx="http://schemas.microsoft.com/office/drawing/2014/chartex" xmlns:mc="http://schemas.openxmlformats.org/markup-compatibility/2006" xmlns:o="urn:schemas-microsoft-com:office:office" xmlns:r="http://schemas.openxmlformats.org/officeDocument/2006/relationships" xmlns:m="http://schemas.openxmlformats.org/officeDocument/2006/math" xmlns:v="urn:schemas-microsoft-com:vml" xmlns:wp14="http://schemas.microsoft.com/office/word/2010/wordprocessingDrawing" xmlns:wp="http://schemas.openxmlformats.org/drawingml/2006/wordprocessingDrawing" xmlns:w10="urn:schemas-microsoft-com:office:word" xmlns:w="http://schemas.openxmlformats.org/wordprocessingml/2006/main" xmlns:w14="http://schemas.microsoft.com/office/word/2010/wordml" xmlns:w15="http://schemas.microsoft.com/office/word/2012/wordml" xmlns:w16se="http://schemas.microsoft.com/office/word/2015/wordml/symex" xmlns:wpg="http://schemas.microsoft.com/office/word/2010/wordprocessingGroup" xmlns:wpi="http://schemas.microsoft.com/office/word/2010/wordprocessingInk" xmlns:wne="http://schemas.microsoft.com/office/word/2006/wordml" xmlns:wps="http://schemas.microsoft.com/office/word/2010/wordprocessingShape" mc:Ignorable="w14 w15 w16se wp14">
+<w:endnotes xmlns:wpc="http://schemas.microsoft.com/office/word/2010/wordprocessingCanvas" xmlns:cx="http://schemas.microsoft.com/office/drawing/2014/chartex" xmlns:cx1="http://schemas.microsoft.com/office/drawing/2015/9/8/chartex" xmlns:mc="http://schemas.openxmlformats.org/markup-compatibility/2006" xmlns:o="urn:schemas-microsoft-com:office:office" xmlns:r="http://schemas.openxmlformats.org/officeDocument/2006/relationships" xmlns:m="http://schemas.openxmlformats.org/officeDocument/2006/math" xmlns:v="urn:schemas-microsoft-com:vml" xmlns:wp14="http://schemas.microsoft.com/office/word/2010/wordprocessingDrawing" xmlns:wp="http://schemas.openxmlformats.org/drawingml/2006/wordprocessingDrawing" xmlns:w10="urn:schemas-microsoft-com:office:word" xmlns:w="http://schemas.openxmlformats.org/wordprocessingml/2006/main" xmlns:w14="http://schemas.microsoft.com/office/word/2010/wordml" xmlns:w15="http://schemas.microsoft.com/office/word/2012/wordml" xmlns:w16se="http://schemas.microsoft.com/office/word/2015/wordml/symex" xmlns:wpg="http://schemas.microsoft.com/office/word/2010/wordprocessingGroup" xmlns:wpi="http://schemas.microsoft.com/office/word/2010/wordprocessingInk" xmlns:wne="http://schemas.microsoft.com/office/word/2006/wordml" xmlns:wps="http://schemas.microsoft.com/office/word/2010/wordprocessingShape" mc:Ignorable="w14 w15 w16se wp14">
   <w:endnote w:type="separator" w:id="-1">
     <w:p>
       <w:pPr>
@@ -6361,7 +6287,7 @@
 </file>
 
 <file path=word/footer1.xml><?xml version="1.0" encoding="utf-8"?>
-<w:ftr xmlns:wpc="http://schemas.microsoft.com/office/word/2010/wordprocessingCanvas" xmlns:cx="http://schemas.microsoft.com/office/drawing/2014/chartex" xmlns:mc="http://schemas.openxmlformats.org/markup-compatibility/2006" xmlns:o="urn:schemas-microsoft-com:office:office" xmlns:r="http://schemas.openxmlformats.org/officeDocument/2006/relationships" xmlns:m="http://schemas.openxmlformats.org/officeDocument/2006/math" xmlns:v="urn:schemas-microsoft-com:vml" xmlns:wp14="http://schemas.microsoft.com/office/word/2010/wordprocessingDrawing" xmlns:wp="http://schemas.openxmlformats.org/drawingml/2006/wordprocessingDrawing" xmlns:w10="urn:schemas-microsoft-com:office:word" xmlns:w="http://schemas.openxmlformats.org/wordprocessingml/2006/main" xmlns:w14="http://schemas.microsoft.com/office/word/2010/wordml" xmlns:w15="http://schemas.microsoft.com/office/word/2012/wordml" xmlns:w16se="http://schemas.microsoft.com/office/word/2015/wordml/symex" xmlns:wpg="http://schemas.microsoft.com/office/word/2010/wordprocessingGroup" xmlns:wpi="http://schemas.microsoft.com/office/word/2010/wordprocessingInk" xmlns:wne="http://schemas.microsoft.com/office/word/2006/wordml" xmlns:wps="http://schemas.microsoft.com/office/word/2010/wordprocessingShape" mc:Ignorable="w14 w15 w16se wp14">
+<w:ftr xmlns:wpc="http://schemas.microsoft.com/office/word/2010/wordprocessingCanvas" xmlns:cx="http://schemas.microsoft.com/office/drawing/2014/chartex" xmlns:cx1="http://schemas.microsoft.com/office/drawing/2015/9/8/chartex" xmlns:mc="http://schemas.openxmlformats.org/markup-compatibility/2006" xmlns:o="urn:schemas-microsoft-com:office:office" xmlns:r="http://schemas.openxmlformats.org/officeDocument/2006/relationships" xmlns:m="http://schemas.openxmlformats.org/officeDocument/2006/math" xmlns:v="urn:schemas-microsoft-com:vml" xmlns:wp14="http://schemas.microsoft.com/office/word/2010/wordprocessingDrawing" xmlns:wp="http://schemas.openxmlformats.org/drawingml/2006/wordprocessingDrawing" xmlns:w10="urn:schemas-microsoft-com:office:word" xmlns:w="http://schemas.openxmlformats.org/wordprocessingml/2006/main" xmlns:w14="http://schemas.microsoft.com/office/word/2010/wordml" xmlns:w15="http://schemas.microsoft.com/office/word/2012/wordml" xmlns:w16se="http://schemas.microsoft.com/office/word/2015/wordml/symex" xmlns:wpg="http://schemas.microsoft.com/office/word/2010/wordprocessingGroup" xmlns:wpi="http://schemas.microsoft.com/office/word/2010/wordprocessingInk" xmlns:wne="http://schemas.microsoft.com/office/word/2006/wordml" xmlns:wps="http://schemas.microsoft.com/office/word/2010/wordprocessingShape" mc:Ignorable="w14 w15 w16se wp14">
   <w:p>
     <w:pPr>
       <w:pStyle w:val="Footer"/>
@@ -6384,7 +6310,7 @@
         <w:bCs/>
         <w:noProof/>
       </w:rPr>
-      <w:t>10</w:t>
+      <w:t>12</w:t>
     </w:r>
     <w:r>
       <w:rPr>
@@ -6452,7 +6378,7 @@
 </file>
 
 <file path=word/footnotes.xml><?xml version="1.0" encoding="utf-8"?>
-<w:footnotes xmlns:wpc="http://schemas.microsoft.com/office/word/2010/wordprocessingCanvas" xmlns:cx="http://schemas.microsoft.com/office/drawing/2014/chartex" xmlns:mc="http://schemas.openxmlformats.org/markup-compatibility/2006" xmlns:o="urn:schemas-microsoft-com:office:office" xmlns:r="http://schemas.openxmlformats.org/officeDocument/2006/relationships" xmlns:m="http://schemas.openxmlformats.org/officeDocument/2006/math" xmlns:v="urn:schemas-microsoft-com:vml" xmlns:wp14="http://schemas.microsoft.com/office/word/2010/wordprocessingDrawing" xmlns:wp="http://schemas.openxmlformats.org/drawingml/2006/wordprocessingDrawing" xmlns:w10="urn:schemas-microsoft-com:office:word" xmlns:w="http://schemas.openxmlformats.org/wordprocessingml/2006/main" xmlns:w14="http://schemas.microsoft.com/office/word/2010/wordml" xmlns:w15="http://schemas.microsoft.com/office/word/2012/wordml" xmlns:w16se="http://schemas.microsoft.com/office/word/2015/wordml/symex" xmlns:wpg="http://schemas.microsoft.com/office/word/2010/wordprocessingGroup" xmlns:wpi="http://schemas.microsoft.com/office/word/2010/wordprocessingInk" xmlns:wne="http://schemas.microsoft.com/office/word/2006/wordml" xmlns:wps="http://schemas.microsoft.com/office/word/2010/wordprocessingShape" mc:Ignorable="w14 w15 w16se wp14">
+<w:footnotes xmlns:wpc="http://schemas.microsoft.com/office/word/2010/wordprocessingCanvas" xmlns:cx="http://schemas.microsoft.com/office/drawing/2014/chartex" xmlns:cx1="http://schemas.microsoft.com/office/drawing/2015/9/8/chartex" xmlns:mc="http://schemas.openxmlformats.org/markup-compatibility/2006" xmlns:o="urn:schemas-microsoft-com:office:office" xmlns:r="http://schemas.openxmlformats.org/officeDocument/2006/relationships" xmlns:m="http://schemas.openxmlformats.org/officeDocument/2006/math" xmlns:v="urn:schemas-microsoft-com:vml" xmlns:wp14="http://schemas.microsoft.com/office/word/2010/wordprocessingDrawing" xmlns:wp="http://schemas.openxmlformats.org/drawingml/2006/wordprocessingDrawing" xmlns:w10="urn:schemas-microsoft-com:office:word" xmlns:w="http://schemas.openxmlformats.org/wordprocessingml/2006/main" xmlns:w14="http://schemas.microsoft.com/office/word/2010/wordml" xmlns:w15="http://schemas.microsoft.com/office/word/2012/wordml" xmlns:w16se="http://schemas.microsoft.com/office/word/2015/wordml/symex" xmlns:wpg="http://schemas.microsoft.com/office/word/2010/wordprocessingGroup" xmlns:wpi="http://schemas.microsoft.com/office/word/2010/wordprocessingInk" xmlns:wne="http://schemas.microsoft.com/office/word/2006/wordml" xmlns:wps="http://schemas.microsoft.com/office/word/2010/wordprocessingShape" mc:Ignorable="w14 w15 w16se wp14">
   <w:footnote w:type="separator" w:id="-1">
     <w:p>
       <w:pPr>
@@ -6477,7 +6403,7 @@
 </file>
 
 <file path=word/header1.xml><?xml version="1.0" encoding="utf-8"?>
-<w:hdr xmlns:wpc="http://schemas.microsoft.com/office/word/2010/wordprocessingCanvas" xmlns:cx="http://schemas.microsoft.com/office/drawing/2014/chartex" xmlns:mc="http://schemas.openxmlformats.org/markup-compatibility/2006" xmlns:o="urn:schemas-microsoft-com:office:office" xmlns:r="http://schemas.openxmlformats.org/officeDocument/2006/relationships" xmlns:m="http://schemas.openxmlformats.org/officeDocument/2006/math" xmlns:v="urn:schemas-microsoft-com:vml" xmlns:wp14="http://schemas.microsoft.com/office/word/2010/wordprocessingDrawing" xmlns:wp="http://schemas.openxmlformats.org/drawingml/2006/wordprocessingDrawing" xmlns:w10="urn:schemas-microsoft-com:office:word" xmlns:w="http://schemas.openxmlformats.org/wordprocessingml/2006/main" xmlns:w14="http://schemas.microsoft.com/office/word/2010/wordml" xmlns:w15="http://schemas.microsoft.com/office/word/2012/wordml" xmlns:w16se="http://schemas.microsoft.com/office/word/2015/wordml/symex" xmlns:wpg="http://schemas.microsoft.com/office/word/2010/wordprocessingGroup" xmlns:wpi="http://schemas.microsoft.com/office/word/2010/wordprocessingInk" xmlns:wne="http://schemas.microsoft.com/office/word/2006/wordml" xmlns:wps="http://schemas.microsoft.com/office/word/2010/wordprocessingShape" mc:Ignorable="w14 w15 w16se wp14">
+<w:hdr xmlns:wpc="http://schemas.microsoft.com/office/word/2010/wordprocessingCanvas" xmlns:cx="http://schemas.microsoft.com/office/drawing/2014/chartex" xmlns:cx1="http://schemas.microsoft.com/office/drawing/2015/9/8/chartex" xmlns:mc="http://schemas.openxmlformats.org/markup-compatibility/2006" xmlns:o="urn:schemas-microsoft-com:office:office" xmlns:r="http://schemas.openxmlformats.org/officeDocument/2006/relationships" xmlns:m="http://schemas.openxmlformats.org/officeDocument/2006/math" xmlns:v="urn:schemas-microsoft-com:vml" xmlns:wp14="http://schemas.microsoft.com/office/word/2010/wordprocessingDrawing" xmlns:wp="http://schemas.openxmlformats.org/drawingml/2006/wordprocessingDrawing" xmlns:w10="urn:schemas-microsoft-com:office:word" xmlns:w="http://schemas.openxmlformats.org/wordprocessingml/2006/main" xmlns:w14="http://schemas.microsoft.com/office/word/2010/wordml" xmlns:w15="http://schemas.microsoft.com/office/word/2012/wordml" xmlns:w16se="http://schemas.microsoft.com/office/word/2015/wordml/symex" xmlns:wpg="http://schemas.microsoft.com/office/word/2010/wordprocessingGroup" xmlns:wpi="http://schemas.microsoft.com/office/word/2010/wordprocessingInk" xmlns:wne="http://schemas.microsoft.com/office/word/2006/wordml" xmlns:wps="http://schemas.microsoft.com/office/word/2010/wordprocessingShape" mc:Ignorable="w14 w15 w16se wp14">
   <w:p>
     <w:pPr>
       <w:pStyle w:val="Footer"/>
@@ -6556,7 +6482,6 @@
         </wp:anchor>
       </w:drawing>
     </w:r>
-    <w:proofErr w:type="spellStart"/>
     <w:r>
       <w:rPr>
         <w:rFonts w:ascii="Arial" w:hAnsi="Arial" w:cs="Arial"/>
@@ -6564,17 +6489,7 @@
         <w:sz w:val="18"/>
         <w:szCs w:val="18"/>
       </w:rPr>
-      <w:t>Passerellesnumériques</w:t>
-    </w:r>
-    <w:proofErr w:type="spellEnd"/>
-    <w:r>
-      <w:rPr>
-        <w:rFonts w:ascii="Arial" w:hAnsi="Arial" w:cs="Arial"/>
-        <w:bCs/>
-        <w:sz w:val="18"/>
-        <w:szCs w:val="18"/>
-      </w:rPr>
-      <w:t xml:space="preserve"> Cambodia</w:t>
+      <w:t>Passerellesnumériques Cambodia</w:t>
     </w:r>
     <w:r>
       <w:rPr>
@@ -6605,61 +6520,7 @@
         <w:sz w:val="18"/>
         <w:szCs w:val="18"/>
       </w:rPr>
-      <w:t xml:space="preserve">St. 371, </w:t>
-    </w:r>
-    <w:proofErr w:type="spellStart"/>
-    <w:r>
-      <w:rPr>
-        <w:rFonts w:ascii="Arial" w:hAnsi="Arial" w:cs="Arial"/>
-        <w:sz w:val="18"/>
-        <w:szCs w:val="18"/>
-      </w:rPr>
-      <w:t>PhumTropeang</w:t>
-    </w:r>
-    <w:proofErr w:type="spellEnd"/>
-    <w:r>
-      <w:rPr>
-        <w:rFonts w:ascii="Arial" w:hAnsi="Arial" w:cs="Arial"/>
-        <w:sz w:val="18"/>
-        <w:szCs w:val="18"/>
-      </w:rPr>
-      <w:t xml:space="preserve"> </w:t>
-    </w:r>
-    <w:proofErr w:type="spellStart"/>
-    <w:r>
-      <w:rPr>
-        <w:rFonts w:ascii="Arial" w:hAnsi="Arial" w:cs="Arial"/>
-        <w:sz w:val="18"/>
-        <w:szCs w:val="18"/>
-      </w:rPr>
-      <w:t>Chhuk</w:t>
-    </w:r>
-    <w:proofErr w:type="spellEnd"/>
-    <w:r>
-      <w:rPr>
-        <w:rFonts w:ascii="Arial" w:hAnsi="Arial" w:cs="Arial"/>
-        <w:sz w:val="18"/>
-        <w:szCs w:val="18"/>
-      </w:rPr>
-      <w:t xml:space="preserve"> (</w:t>
-    </w:r>
-    <w:proofErr w:type="spellStart"/>
-    <w:r>
-      <w:rPr>
-        <w:rFonts w:ascii="Arial" w:hAnsi="Arial" w:cs="Arial"/>
-        <w:sz w:val="18"/>
-        <w:szCs w:val="18"/>
-      </w:rPr>
-      <w:t>BoreySorla</w:t>
-    </w:r>
-    <w:proofErr w:type="spellEnd"/>
-    <w:r>
-      <w:rPr>
-        <w:rFonts w:ascii="Arial" w:hAnsi="Arial" w:cs="Arial"/>
-        <w:sz w:val="18"/>
-        <w:szCs w:val="18"/>
-      </w:rPr>
-      <w:t>)</w:t>
+      <w:t>St. 371, PhumTropeang Chhuk (BoreySorla)</w:t>
     </w:r>
   </w:p>
   <w:p>
@@ -6733,7 +6594,6 @@
         </w:rPr>
         <w:t>info@</w:t>
       </w:r>
-      <w:proofErr w:type="spellStart"/>
       <w:r>
         <w:rPr>
           <w:rStyle w:val="Hyperlink"/>
@@ -6744,7 +6604,6 @@
         </w:rPr>
         <w:t>passerellesnumériques</w:t>
       </w:r>
-      <w:proofErr w:type="spellEnd"/>
       <w:r>
         <w:rPr>
           <w:rStyle w:val="Hyperlink"/>
@@ -6789,7 +6648,7 @@
 </file>
 
 <file path=word/numbering.xml><?xml version="1.0" encoding="utf-8"?>
-<w:numbering xmlns:wpc="http://schemas.microsoft.com/office/word/2010/wordprocessingCanvas" xmlns:cx="http://schemas.microsoft.com/office/drawing/2014/chartex" xmlns:mc="http://schemas.openxmlformats.org/markup-compatibility/2006" xmlns:o="urn:schemas-microsoft-com:office:office" xmlns:r="http://schemas.openxmlformats.org/officeDocument/2006/relationships" xmlns:m="http://schemas.openxmlformats.org/officeDocument/2006/math" xmlns:v="urn:schemas-microsoft-com:vml" xmlns:wp14="http://schemas.microsoft.com/office/word/2010/wordprocessingDrawing" xmlns:wp="http://schemas.openxmlformats.org/drawingml/2006/wordprocessingDrawing" xmlns:w10="urn:schemas-microsoft-com:office:word" xmlns:w="http://schemas.openxmlformats.org/wordprocessingml/2006/main" xmlns:w14="http://schemas.microsoft.com/office/word/2010/wordml" xmlns:w15="http://schemas.microsoft.com/office/word/2012/wordml" xmlns:w16se="http://schemas.microsoft.com/office/word/2015/wordml/symex" xmlns:wpg="http://schemas.microsoft.com/office/word/2010/wordprocessingGroup" xmlns:wpi="http://schemas.microsoft.com/office/word/2010/wordprocessingInk" xmlns:wne="http://schemas.microsoft.com/office/word/2006/wordml" xmlns:wps="http://schemas.microsoft.com/office/word/2010/wordprocessingShape" mc:Ignorable="w14 w15 w16se wp14">
+<w:numbering xmlns:wpc="http://schemas.microsoft.com/office/word/2010/wordprocessingCanvas" xmlns:cx="http://schemas.microsoft.com/office/drawing/2014/chartex" xmlns:cx1="http://schemas.microsoft.com/office/drawing/2015/9/8/chartex" xmlns:mc="http://schemas.openxmlformats.org/markup-compatibility/2006" xmlns:o="urn:schemas-microsoft-com:office:office" xmlns:r="http://schemas.openxmlformats.org/officeDocument/2006/relationships" xmlns:m="http://schemas.openxmlformats.org/officeDocument/2006/math" xmlns:v="urn:schemas-microsoft-com:vml" xmlns:wp14="http://schemas.microsoft.com/office/word/2010/wordprocessingDrawing" xmlns:wp="http://schemas.openxmlformats.org/drawingml/2006/wordprocessingDrawing" xmlns:w10="urn:schemas-microsoft-com:office:word" xmlns:w="http://schemas.openxmlformats.org/wordprocessingml/2006/main" xmlns:w14="http://schemas.microsoft.com/office/word/2010/wordml" xmlns:w15="http://schemas.microsoft.com/office/word/2012/wordml" xmlns:w16se="http://schemas.microsoft.com/office/word/2015/wordml/symex" xmlns:wpg="http://schemas.microsoft.com/office/word/2010/wordprocessingGroup" xmlns:wpi="http://schemas.microsoft.com/office/word/2010/wordprocessingInk" xmlns:wne="http://schemas.microsoft.com/office/word/2006/wordml" xmlns:wps="http://schemas.microsoft.com/office/word/2010/wordprocessingShape" mc:Ignorable="w14 w15 w16se wp14">
   <w:abstractNum w:abstractNumId="0" w15:restartNumberingAfterBreak="0">
     <w:nsid w:val="01193CD4"/>
     <w:multiLevelType w:val="hybridMultilevel"/>

</xml_diff>

<commit_message>
push lesson again sunday 24 december 2023
</commit_message>
<xml_diff>
--- a/GRAMMAR/Lesson 4 - Passive Voice.docx
+++ b/GRAMMAR/Lesson 4 - Passive Voice.docx
@@ -4214,7 +4214,29 @@
           <w:szCs w:val="24"/>
           <w:lang w:val="en-US"/>
         </w:rPr>
-        <w:t>He eats fish.</w:t>
+        <w:t xml:space="preserve">He eats </w:t>
+      </w:r>
+      <w:r>
+        <w:rPr>
+          <w:rFonts w:ascii="Verdana" w:hAnsi="Verdana"/>
+          <w:b/>
+          <w:bCs/>
+          <w:sz w:val="24"/>
+          <w:szCs w:val="24"/>
+          <w:lang w:val="en-US"/>
+        </w:rPr>
+        <w:t xml:space="preserve">the </w:t>
+      </w:r>
+      <w:r>
+        <w:rPr>
+          <w:rFonts w:ascii="Verdana" w:hAnsi="Verdana"/>
+          <w:b/>
+          <w:bCs/>
+          <w:sz w:val="24"/>
+          <w:szCs w:val="24"/>
+          <w:lang w:val="en-US"/>
+        </w:rPr>
+        <w:t>fish.</w:t>
       </w:r>
     </w:p>
     <w:p>
@@ -4271,7 +4293,18 @@
           <w:szCs w:val="24"/>
           <w:lang w:val="en-US"/>
         </w:rPr>
-        <w:t>Are they give food to the hungry boy?</w:t>
+        <w:t>Do</w:t>
+      </w:r>
+      <w:r>
+        <w:rPr>
+          <w:rFonts w:ascii="Verdana" w:hAnsi="Verdana"/>
+          <w:b/>
+          <w:bCs/>
+          <w:sz w:val="24"/>
+          <w:szCs w:val="24"/>
+          <w:lang w:val="en-US"/>
+        </w:rPr>
+        <w:t xml:space="preserve"> they give food to the hungry boy?</w:t>
       </w:r>
     </w:p>
     <w:p>
@@ -6268,11 +6301,35 @@
       <w:r>
         <w:rPr>
           <w:rFonts w:ascii="Verdana" w:hAnsi="Verdana"/>
+          <w:sz w:val="24"/>
+          <w:szCs w:val="24"/>
+        </w:rPr>
+        <w:t xml:space="preserve">. </w:t>
+      </w:r>
+      <w:r>
+        <w:rPr>
+          <w:rFonts w:ascii="Verdana" w:hAnsi="Verdana"/>
+          <w:sz w:val="24"/>
+          <w:szCs w:val="24"/>
+        </w:rPr>
+        <w:t xml:space="preserve">is keeping </w:t>
+      </w:r>
+      <w:r>
+        <w:rPr>
+          <w:rFonts w:ascii="Verdana" w:hAnsi="Verdana"/>
+          <w:sz w:val="24"/>
+          <w:szCs w:val="24"/>
+        </w:rPr>
+        <w:tab/>
+      </w:r>
+      <w:r>
+        <w:rPr>
+          <w:rFonts w:ascii="Verdana" w:hAnsi="Verdana"/>
           <w:color w:val="FF0000"/>
           <w:sz w:val="24"/>
           <w:szCs w:val="24"/>
         </w:rPr>
-        <w:t xml:space="preserve">. </w:t>
+        <w:t xml:space="preserve">B. </w:t>
       </w:r>
       <w:r>
         <w:rPr>
@@ -6281,28 +6338,12 @@
           <w:sz w:val="24"/>
           <w:szCs w:val="24"/>
         </w:rPr>
-        <w:t xml:space="preserve">is keeping </w:t>
-      </w:r>
-      <w:r>
-        <w:rPr>
-          <w:rFonts w:ascii="Verdana" w:hAnsi="Verdana"/>
-          <w:sz w:val="24"/>
-          <w:szCs w:val="24"/>
-        </w:rPr>
-        <w:tab/>
-        <w:t xml:space="preserve">B. </w:t>
-      </w:r>
-      <w:r>
-        <w:rPr>
-          <w:rFonts w:ascii="Verdana" w:hAnsi="Verdana"/>
-          <w:sz w:val="24"/>
-          <w:szCs w:val="24"/>
-        </w:rPr>
         <w:t>is being</w:t>
       </w:r>
       <w:r>
         <w:rPr>
           <w:rFonts w:ascii="Verdana" w:hAnsi="Verdana"/>
+          <w:color w:val="FF0000"/>
           <w:sz w:val="24"/>
           <w:szCs w:val="24"/>
         </w:rPr>
@@ -6349,6 +6390,8 @@
         </w:rPr>
         <w:t>’s songs?</w:t>
       </w:r>
+      <w:bookmarkStart w:id="0" w:name="_GoBack"/>
+      <w:bookmarkEnd w:id="0"/>
     </w:p>
     <w:p>
       <w:pPr>
@@ -6543,17 +6586,7 @@
           <w:szCs w:val="24"/>
         </w:rPr>
         <w:tab/>
-        <w:t>B.</w:t>
-      </w:r>
-      <w:bookmarkStart w:id="0" w:name="_GoBack"/>
-      <w:bookmarkEnd w:id="0"/>
-      <w:r>
-        <w:rPr>
-          <w:rFonts w:ascii="Verdana" w:hAnsi="Verdana"/>
-          <w:sz w:val="24"/>
-          <w:szCs w:val="24"/>
-        </w:rPr>
-        <w:t xml:space="preserve"> hasn’t been worked</w:t>
+        <w:t>B. hasn’t been worked</w:t>
       </w:r>
     </w:p>
     <w:sectPr>

</xml_diff>